<commit_message>
add a new bug report
</commit_message>
<xml_diff>
--- a/Project Report/bug report.docx
+++ b/Project Report/bug report.docx
@@ -4,21 +4,23 @@
   <w:body>
     <w:p>
       <w:pPr>
-        <w:pStyle w:val="1"/>
+        <w:pStyle w:val="Heading1"/>
       </w:pPr>
       <w:r>
         <w:t>Bug report</w:t>
       </w:r>
-    </w:p>
-    <w:p>
-      <w:pPr>
-        <w:rPr>
-          <w:color w:val="4472C4" w:themeColor="accent1"/>
-        </w:rPr>
-      </w:pPr>
-    </w:p>
-    <w:bookmarkStart w:id="0" w:name="_MON_1604009058"/>
-    <w:bookmarkEnd w:id="0"/>
+      <w:bookmarkStart w:id="0" w:name="_GoBack"/>
+      <w:bookmarkEnd w:id="0"/>
+    </w:p>
+    <w:p>
+      <w:pPr>
+        <w:rPr>
+          <w:color w:val="4472C4" w:themeColor="accent1"/>
+        </w:rPr>
+      </w:pPr>
+    </w:p>
+    <w:bookmarkStart w:id="1" w:name="_MON_1604009058"/>
+    <w:bookmarkEnd w:id="1"/>
     <w:p>
       <w:r>
         <w:object w:dxaOrig="9026" w:dyaOrig="9948">
@@ -41,10 +43,10 @@
             <v:path o:extrusionok="f" gradientshapeok="t" o:connecttype="rect"/>
             <o:lock v:ext="edit" aspectratio="t"/>
           </v:shapetype>
-          <v:shape id="_x0000_i1025" type="#_x0000_t75" style="width:451.5pt;height:497.25pt" o:ole="">
+          <v:shape id="_x0000_i1025" type="#_x0000_t75" style="width:451.35pt;height:497.55pt" o:ole="">
             <v:imagedata r:id="rId5" o:title=""/>
           </v:shape>
-          <o:OLEObject Type="Embed" ProgID="Word.OpenDocumentText.12" ShapeID="_x0000_i1025" DrawAspect="Content" ObjectID="_1605219401" r:id="rId6"/>
+          <o:OLEObject Type="Embed" ProgID="Word.OpenDocumentText.12" ShapeID="_x0000_i1025" DrawAspect="Content" ObjectID="_1605382972" r:id="rId6"/>
         </w:object>
       </w:r>
     </w:p>
@@ -84,8 +86,8 @@
       </w:pPr>
     </w:p>
     <w:p/>
-    <w:bookmarkStart w:id="1" w:name="_MON_1604009747"/>
-    <w:bookmarkEnd w:id="1"/>
+    <w:bookmarkStart w:id="2" w:name="_MON_1604009747"/>
+    <w:bookmarkEnd w:id="2"/>
     <w:p>
       <w:pPr>
         <w:rPr>
@@ -97,10 +99,10 @@
           <w:color w:val="4472C4" w:themeColor="accent1"/>
         </w:rPr>
         <w:object w:dxaOrig="9026" w:dyaOrig="10735">
-          <v:shape id="_x0000_i1026" type="#_x0000_t75" style="width:451.5pt;height:537pt" o:ole="">
+          <v:shape id="_x0000_i1026" type="#_x0000_t75" style="width:451.35pt;height:536.8pt" o:ole="">
             <v:imagedata r:id="rId7" o:title=""/>
           </v:shape>
-          <o:OLEObject Type="Embed" ProgID="Word.OpenDocumentText.12" ShapeID="_x0000_i1026" DrawAspect="Content" ObjectID="_1605219402" r:id="rId8"/>
+          <o:OLEObject Type="Embed" ProgID="Word.OpenDocumentText.12" ShapeID="_x0000_i1026" DrawAspect="Content" ObjectID="_1605382973" r:id="rId8"/>
         </w:object>
       </w:r>
     </w:p>
@@ -153,381 +155,38 @@
         </w:rPr>
       </w:pPr>
     </w:p>
-    <w:p>
-      <w:proofErr w:type="spellStart"/>
+    <w:bookmarkStart w:id="3" w:name="_MON_1605382265"/>
+    <w:bookmarkEnd w:id="3"/>
+    <w:p>
+      <w:pPr>
+        <w:rPr>
+          <w:color w:val="4472C4" w:themeColor="accent1"/>
+        </w:rPr>
+      </w:pPr>
       <w:r>
-        <w:lastRenderedPageBreak/>
-        <w:t>WebPageExtraction</w:t>
+        <w:rPr>
+          <w:color w:val="4472C4" w:themeColor="accent1"/>
+        </w:rPr>
+        <w:object w:dxaOrig="9026" w:dyaOrig="9827">
+          <v:shape id="_x0000_i1057" type="#_x0000_t75" style="width:451.35pt;height:491.1pt" o:ole="">
+            <v:imagedata r:id="rId9" o:title=""/>
+          </v:shape>
+          <o:OLEObject Type="Embed" ProgID="Word.OpenDocumentText.12" ShapeID="_x0000_i1057" DrawAspect="Content" ObjectID="_1605382974" r:id="rId10"/>
+        </w:object>
       </w:r>
-      <w:proofErr w:type="spellEnd"/>
+      <w:bookmarkStart w:id="4" w:name="_MON_1605382246"/>
+      <w:bookmarkEnd w:id="4"/>
       <w:r>
-        <w:t xml:space="preserve"> function in </w:t>
+        <w:rPr>
+          <w:color w:val="4472C4" w:themeColor="accent1"/>
+        </w:rPr>
+        <w:object w:dxaOrig="9026" w:dyaOrig="9689">
+          <v:shape id="_x0000_i1030" type="#_x0000_t75" style="width:451.35pt;height:484.65pt" o:ole="">
+            <v:imagedata r:id="rId11" o:title=""/>
+          </v:shape>
+          <o:OLEObject Type="Embed" ProgID="Word.OpenDocumentText.12" ShapeID="_x0000_i1030" DrawAspect="Content" ObjectID="_1605382975" r:id="rId12"/>
+        </w:object>
       </w:r>
-      <w:proofErr w:type="spellStart"/>
-      <w:r>
-        <w:t>ExtractLinkModule</w:t>
-      </w:r>
-      <w:proofErr w:type="spellEnd"/>
-    </w:p>
-    <w:p>
-      <w:r>
-        <w:rPr>
-          <w:color w:val="4472C4"/>
-        </w:rPr>
-        <w:t>Status</w:t>
-      </w:r>
-      <w:r>
-        <w:t xml:space="preserve">: COMPLETED                                   </w:t>
-      </w:r>
-      <w:r>
-        <w:rPr>
-          <w:color w:val="4472C4"/>
-        </w:rPr>
-        <w:t>Reported</w:t>
-      </w:r>
-      <w:r>
-        <w:t>: Oct 28</w:t>
-      </w:r>
-      <w:r>
-        <w:t xml:space="preserve"> by </w:t>
-      </w:r>
-      <w:r>
-        <w:t>Daisy</w:t>
-      </w:r>
-    </w:p>
-    <w:p>
-      <w:r>
-        <w:rPr>
-          <w:color w:val="4472C4"/>
-        </w:rPr>
-        <w:t>Product:</w:t>
-      </w:r>
-      <w:r>
-        <w:t xml:space="preserve"> </w:t>
-      </w:r>
-      <w:proofErr w:type="spellStart"/>
-      <w:r>
-        <w:t>SearchEngine</w:t>
-      </w:r>
-      <w:proofErr w:type="spellEnd"/>
-      <w:r>
-        <w:t xml:space="preserve">                              </w:t>
-      </w:r>
-      <w:r>
-        <w:rPr>
-          <w:color w:val="4472C4"/>
-        </w:rPr>
-        <w:t xml:space="preserve">Component: </w:t>
-      </w:r>
-      <w:proofErr w:type="spellStart"/>
-      <w:r>
-        <w:t>preprocess</w:t>
-      </w:r>
-      <w:proofErr w:type="spellEnd"/>
-      <w:r>
-        <w:t xml:space="preserve"> module</w:t>
-      </w:r>
-    </w:p>
-    <w:p>
-      <w:r>
-        <w:rPr>
-          <w:color w:val="4472C4"/>
-        </w:rPr>
-        <w:t xml:space="preserve">Version: </w:t>
-      </w:r>
-      <w:r>
-        <w:t>1.0</w:t>
-      </w:r>
-    </w:p>
-    <w:p>
-      <w:r>
-        <w:rPr>
-          <w:color w:val="4472C4"/>
-        </w:rPr>
-        <w:t xml:space="preserve">Platform: </w:t>
-      </w:r>
-      <w:r>
-        <w:t>PC Windows 10</w:t>
-      </w:r>
-    </w:p>
-    <w:p>
-      <w:r>
-        <w:rPr>
-          <w:color w:val="4472C4"/>
-        </w:rPr>
-        <w:t xml:space="preserve">Importance: </w:t>
-      </w:r>
-      <w:r>
-        <w:t xml:space="preserve">MAJOR                                    </w:t>
-      </w:r>
-      <w:r>
-        <w:rPr>
-          <w:color w:val="4472C4"/>
-        </w:rPr>
-        <w:t xml:space="preserve">Assigned to: </w:t>
-      </w:r>
-      <w:r>
-        <w:t>Matthew</w:t>
-      </w:r>
-    </w:p>
-    <w:p/>
-    <w:p>
-      <w:pPr>
-        <w:rPr>
-          <w:rFonts w:hint="eastAsia"/>
-          <w:color w:val="4472C4"/>
-        </w:rPr>
-      </w:pPr>
-      <w:r>
-        <w:rPr>
-          <w:color w:val="4472C4"/>
-        </w:rPr>
-        <w:t>How to reproduce:</w:t>
-      </w:r>
-    </w:p>
-    <w:p>
-      <w:pPr>
-        <w:pStyle w:val="a3"/>
-        <w:numPr>
-          <w:ilvl w:val="0"/>
-          <w:numId w:val="4"/>
-        </w:numPr>
-        <w:suppressAutoHyphens/>
-        <w:autoSpaceDN w:val="0"/>
-        <w:spacing w:line="254" w:lineRule="auto"/>
-        <w:contextualSpacing w:val="0"/>
-        <w:textAlignment w:val="baseline"/>
-      </w:pPr>
-      <w:r>
-        <w:t>Insert “</w:t>
-      </w:r>
-      <w:proofErr w:type="spellStart"/>
-      <w:r>
-        <w:t>System.out.println</w:t>
-      </w:r>
-      <w:proofErr w:type="spellEnd"/>
-      <w:r>
-        <w:t>(</w:t>
-      </w:r>
-      <w:proofErr w:type="spellStart"/>
-      <w:r>
-        <w:t>link_str</w:t>
-      </w:r>
-      <w:proofErr w:type="spellEnd"/>
-      <w:r>
-        <w:t>);</w:t>
-      </w:r>
-      <w:r>
-        <w:t>” before return the string of “</w:t>
-      </w:r>
-      <w:proofErr w:type="spellStart"/>
-      <w:r>
-        <w:t>link_str</w:t>
-      </w:r>
-      <w:bookmarkStart w:id="2" w:name="_GoBack"/>
-      <w:bookmarkEnd w:id="2"/>
-      <w:proofErr w:type="spellEnd"/>
-      <w:r>
-        <w:t>”.</w:t>
-      </w:r>
-    </w:p>
-    <w:p>
-      <w:pPr>
-        <w:pStyle w:val="a3"/>
-        <w:numPr>
-          <w:ilvl w:val="0"/>
-          <w:numId w:val="4"/>
-        </w:numPr>
-        <w:suppressAutoHyphens/>
-        <w:autoSpaceDN w:val="0"/>
-        <w:spacing w:line="254" w:lineRule="auto"/>
-        <w:contextualSpacing w:val="0"/>
-        <w:textAlignment w:val="baseline"/>
-      </w:pPr>
-      <w:r>
-        <w:t>Run the program</w:t>
-      </w:r>
-    </w:p>
-    <w:p>
-      <w:pPr>
-        <w:pStyle w:val="a3"/>
-        <w:numPr>
-          <w:ilvl w:val="0"/>
-          <w:numId w:val="4"/>
-        </w:numPr>
-        <w:suppressAutoHyphens/>
-        <w:autoSpaceDN w:val="0"/>
-        <w:spacing w:line="254" w:lineRule="auto"/>
-        <w:contextualSpacing w:val="0"/>
-        <w:textAlignment w:val="baseline"/>
-      </w:pPr>
-      <w:r>
-        <w:rPr>
-          <w:rFonts w:eastAsia="PMingLiU" w:hint="eastAsia"/>
-          <w:lang w:eastAsia="zh-TW"/>
-        </w:rPr>
-        <w:t xml:space="preserve">Input </w:t>
-      </w:r>
-      <w:r>
-        <w:rPr>
-          <w:rFonts w:eastAsia="PMingLiU"/>
-          <w:lang w:eastAsia="zh-TW"/>
-        </w:rPr>
-        <w:t>“Y” after the console display “</w:t>
-      </w:r>
-      <w:r>
-        <w:rPr>
-          <w:rFonts w:ascii="Consolas" w:hAnsi="Consolas" w:cs="Consolas"/>
-          <w:color w:val="000000"/>
-          <w:sz w:val="20"/>
-          <w:szCs w:val="20"/>
-          <w:lang w:val="en-US"/>
-        </w:rPr>
-        <w:t>Do you add new webpages?</w:t>
-      </w:r>
-      <w:r>
-        <w:rPr>
-          <w:rFonts w:eastAsia="PMingLiU"/>
-          <w:lang w:eastAsia="zh-TW"/>
-        </w:rPr>
-        <w:t>”.</w:t>
-      </w:r>
-    </w:p>
-    <w:p>
-      <w:pPr>
-        <w:rPr>
-          <w:color w:val="4472C4"/>
-        </w:rPr>
-      </w:pPr>
-      <w:r>
-        <w:rPr>
-          <w:color w:val="4472C4"/>
-        </w:rPr>
-        <w:t xml:space="preserve">Bug </w:t>
-      </w:r>
-      <w:r>
-        <w:rPr>
-          <w:color w:val="4472C4"/>
-        </w:rPr>
-        <w:t>description</w:t>
-      </w:r>
-      <w:r>
-        <w:rPr>
-          <w:color w:val="4472C4"/>
-        </w:rPr>
-        <w:t>:</w:t>
-      </w:r>
-    </w:p>
-    <w:p>
-      <w:r>
-        <w:t xml:space="preserve"> It displays some invalid links. </w:t>
-      </w:r>
-    </w:p>
-    <w:p>
-      <w:r>
-        <w:t>For example</w:t>
-      </w:r>
-      <w:r>
-        <w:rPr>
-          <w:rFonts w:ascii="PMingLiU" w:eastAsia="PMingLiU" w:hAnsi="PMingLiU" w:hint="eastAsia"/>
-          <w:lang w:eastAsia="zh-TW"/>
-        </w:rPr>
-        <w:t>:</w:t>
-      </w:r>
-      <w:r>
-        <w:t xml:space="preserve"> </w:t>
-      </w:r>
-      <w:r>
-        <w:rPr>
-          <w:rFonts w:ascii="Consolas" w:hAnsi="Consolas" w:cs="Consolas"/>
-          <w:color w:val="000000"/>
-          <w:sz w:val="20"/>
-          <w:szCs w:val="20"/>
-          <w:lang w:val="en-US"/>
-        </w:rPr>
-        <w:t>msdnaa.cs.cityu.edu.hk/protected/openidc?iss=https%3A%2F%2Flogin.microsoftonline.com%2F83eef0ff-65ef-4870-89dc-e1b9c8e4356f%2Fv2.0&amp;target_link_uri=https%3A%2F%2Fmsdnaa.cs.cityu.edu.hk%2Flogin%2F</w:t>
-      </w:r>
-    </w:p>
-    <w:p>
-      <w:pPr>
-        <w:rPr>
-          <w:color w:val="4472C4"/>
-        </w:rPr>
-      </w:pPr>
-      <w:r>
-        <w:rPr>
-          <w:color w:val="4472C4"/>
-        </w:rPr>
-        <w:t>Possible Solution:</w:t>
-      </w:r>
-    </w:p>
-    <w:p>
-      <w:r>
-        <w:t>In the</w:t>
-      </w:r>
-      <w:r>
-        <w:t xml:space="preserve"> </w:t>
-      </w:r>
-      <w:proofErr w:type="spellStart"/>
-      <w:r>
-        <w:t>ExtractLinkModule</w:t>
-      </w:r>
-      <w:proofErr w:type="spellEnd"/>
-      <w:r>
-        <w:t xml:space="preserve"> class,</w:t>
-      </w:r>
-      <w:r>
-        <w:t xml:space="preserve"> the function “</w:t>
-      </w:r>
-      <w:proofErr w:type="spellStart"/>
-      <w:r>
-        <w:t>WebPageExtraction</w:t>
-      </w:r>
-      <w:proofErr w:type="spellEnd"/>
-      <w:r>
-        <w:t>” does not check all the possible invalid h</w:t>
-      </w:r>
-      <w:r>
-        <w:t>yperlink</w:t>
-      </w:r>
-      <w:r>
-        <w:t>s. The hyperlink should only contain one full s</w:t>
-      </w:r>
-      <w:r>
-        <w:t>top</w:t>
-      </w:r>
-      <w:r>
-        <w:t xml:space="preserve"> and should not contain s</w:t>
-      </w:r>
-      <w:r>
-        <w:t>trange</w:t>
-      </w:r>
-      <w:r>
-        <w:t xml:space="preserve"> signs.</w:t>
-      </w:r>
-      <w:r>
-        <w:t xml:space="preserve"> More conditions should be considered in the function “</w:t>
-      </w:r>
-      <w:proofErr w:type="spellStart"/>
-      <w:r>
-        <w:t>WebPageExtractio</w:t>
-      </w:r>
-      <w:r>
-        <w:t>n</w:t>
-      </w:r>
-      <w:proofErr w:type="spellEnd"/>
-      <w:r>
-        <w:t>”.</w:t>
-      </w:r>
-    </w:p>
-    <w:p>
-      <w:pPr>
-        <w:rPr>
-          <w:rFonts w:eastAsia="PMingLiU" w:hint="eastAsia"/>
-          <w:color w:val="4472C4" w:themeColor="accent1"/>
-          <w:lang w:eastAsia="zh-TW"/>
-        </w:rPr>
-      </w:pPr>
     </w:p>
     <w:sectPr>
       <w:pgSz w:w="11906" w:h="16838"/>
@@ -1303,15 +962,15 @@
     <w:lsdException w:name="Hashtag" w:semiHidden="1" w:unhideWhenUsed="1"/>
     <w:lsdException w:name="Unresolved Mention" w:semiHidden="1" w:unhideWhenUsed="1"/>
   </w:latentStyles>
-  <w:style w:type="paragraph" w:default="1" w:styleId="a">
+  <w:style w:type="paragraph" w:default="1" w:styleId="Normal">
     <w:name w:val="Normal"/>
     <w:qFormat/>
   </w:style>
-  <w:style w:type="paragraph" w:styleId="1">
+  <w:style w:type="paragraph" w:styleId="Heading1">
     <w:name w:val="heading 1"/>
-    <w:basedOn w:val="a"/>
-    <w:next w:val="a"/>
-    <w:link w:val="10"/>
+    <w:basedOn w:val="Normal"/>
+    <w:next w:val="Normal"/>
+    <w:link w:val="Heading1Char"/>
     <w:uiPriority w:val="9"/>
     <w:qFormat/>
     <w:rsid w:val="00000818"/>
@@ -1328,13 +987,13 @@
       <w:szCs w:val="32"/>
     </w:rPr>
   </w:style>
-  <w:style w:type="character" w:default="1" w:styleId="a0">
+  <w:style w:type="character" w:default="1" w:styleId="DefaultParagraphFont">
     <w:name w:val="Default Paragraph Font"/>
     <w:uiPriority w:val="1"/>
     <w:semiHidden/>
     <w:unhideWhenUsed/>
   </w:style>
-  <w:style w:type="table" w:default="1" w:styleId="a1">
+  <w:style w:type="table" w:default="1" w:styleId="TableNormal">
     <w:name w:val="Normal Table"/>
     <w:uiPriority w:val="99"/>
     <w:semiHidden/>
@@ -1349,15 +1008,15 @@
       </w:tblCellMar>
     </w:tblPr>
   </w:style>
-  <w:style w:type="numbering" w:default="1" w:styleId="a2">
+  <w:style w:type="numbering" w:default="1" w:styleId="NoList">
     <w:name w:val="No List"/>
     <w:uiPriority w:val="99"/>
     <w:semiHidden/>
     <w:unhideWhenUsed/>
   </w:style>
-  <w:style w:type="paragraph" w:styleId="a3">
+  <w:style w:type="paragraph" w:styleId="ListParagraph">
     <w:name w:val="List Paragraph"/>
-    <w:basedOn w:val="a"/>
+    <w:basedOn w:val="Normal"/>
     <w:qFormat/>
     <w:rsid w:val="0005524B"/>
     <w:pPr>
@@ -1365,10 +1024,10 @@
       <w:contextualSpacing/>
     </w:pPr>
   </w:style>
-  <w:style w:type="character" w:customStyle="1" w:styleId="10">
-    <w:name w:val="標題 1 字元"/>
-    <w:basedOn w:val="a0"/>
-    <w:link w:val="1"/>
+  <w:style w:type="character" w:customStyle="1" w:styleId="Heading1Char">
+    <w:name w:val="Heading 1 Char"/>
+    <w:basedOn w:val="DefaultParagraphFont"/>
+    <w:link w:val="Heading1"/>
     <w:uiPriority w:val="9"/>
     <w:rsid w:val="00000818"/>
     <w:rPr>

</xml_diff>